<commit_message>
remove unnecessary comment + ability to choose quantity of dumbbels
</commit_message>
<xml_diff>
--- a/lab4/doc/Мар'яненко_Роман_КП-83_lab4.docx
+++ b/lab4/doc/Мар'яненко_Роман_КП-83_lab4.docx
@@ -1075,27 +1075,18 @@
         <w:ind w:firstLine="0"/>
         <w:jc w:val="center"/>
         <w:rPr>
-          <w:b w:val="1"/>
-        </w:rPr>
-      </w:pPr>
-      <w:r>
-        <w:rPr>
-          <w:b w:val="1"/>
-          <w:rtl w:val="0"/>
-        </w:rPr>
-        <w:t xml:space="preserve">Лістинг коду програми</w:t>
-      </w:r>
-    </w:p>
-    <w:p>
-      <w:pPr>
-        <w:ind w:firstLine="0"/>
-        <w:jc w:val="left"/>
-        <w:rPr>
           <w:rFonts w:ascii="Courier New" w:cs="Courier New" w:eastAsia="Courier New" w:hAnsi="Courier New"/>
           <w:sz w:val="18"/>
           <w:szCs w:val="18"/>
         </w:rPr>
       </w:pPr>
+      <w:r>
+        <w:rPr>
+          <w:b w:val="1"/>
+          <w:rtl w:val="0"/>
+        </w:rPr>
+        <w:t xml:space="preserve">Лістинг коду програми</w:t>
+      </w:r>
       <w:r>
         <w:rPr>
           <w:rtl w:val="0"/>
@@ -5362,7 +5353,7 @@
                 <w:szCs w:val="18"/>
                 <w:rtl w:val="0"/>
               </w:rPr>
-              <w:t xml:space="preserve">import com.sun.j3d.utils.applet.MainFrame;</w:t>
+              <w:t xml:space="preserve">import com.sun.j3d.utils.geometry.*;</w:t>
             </w:r>
           </w:p>
           <w:p>
@@ -5379,12 +5370,8 @@
             </w:pPr>
             <w:r>
               <w:rPr>
-                <w:rFonts w:ascii="Courier New" w:cs="Courier New" w:eastAsia="Courier New" w:hAnsi="Courier New"/>
-                <w:sz w:val="18"/>
-                <w:szCs w:val="18"/>
-                <w:rtl w:val="0"/>
-              </w:rPr>
-              <w:t xml:space="preserve">import com.sun.j3d.utils.geometry.*;</w:t>
+                <w:rtl w:val="0"/>
+              </w:rPr>
             </w:r>
           </w:p>
           <w:p>
@@ -5406,7 +5393,7 @@
                 <w:szCs w:val="18"/>
                 <w:rtl w:val="0"/>
               </w:rPr>
-              <w:t xml:space="preserve">import com.sun.j3d.utils.universe.SimpleUniverse;</w:t>
+              <w:t xml:space="preserve">import javax.media.j3d.*;</w:t>
             </w:r>
           </w:p>
           <w:p>
@@ -5423,8 +5410,12 @@
             </w:pPr>
             <w:r>
               <w:rPr>
-                <w:rtl w:val="0"/>
-              </w:rPr>
+                <w:rFonts w:ascii="Courier New" w:cs="Courier New" w:eastAsia="Courier New" w:hAnsi="Courier New"/>
+                <w:sz w:val="18"/>
+                <w:szCs w:val="18"/>
+                <w:rtl w:val="0"/>
+              </w:rPr>
+              <w:t xml:space="preserve">import javax.vecmath.*;</w:t>
             </w:r>
           </w:p>
           <w:p>
@@ -5441,12 +5432,8 @@
             </w:pPr>
             <w:r>
               <w:rPr>
-                <w:rFonts w:ascii="Courier New" w:cs="Courier New" w:eastAsia="Courier New" w:hAnsi="Courier New"/>
-                <w:sz w:val="18"/>
-                <w:szCs w:val="18"/>
-                <w:rtl w:val="0"/>
-              </w:rPr>
-              <w:t xml:space="preserve">import javax.media.j3d.*;</w:t>
+                <w:rtl w:val="0"/>
+              </w:rPr>
             </w:r>
           </w:p>
           <w:p>
@@ -5468,7 +5455,7 @@
                 <w:szCs w:val="18"/>
                 <w:rtl w:val="0"/>
               </w:rPr>
-              <w:t xml:space="preserve">import javax.swing.*;</w:t>
+              <w:t xml:space="preserve">public class Dumbbell {</w:t>
             </w:r>
           </w:p>
           <w:p>
@@ -5490,7 +5477,7 @@
                 <w:szCs w:val="18"/>
                 <w:rtl w:val="0"/>
               </w:rPr>
-              <w:t xml:space="preserve">import javax.vecmath.*;</w:t>
+              <w:t xml:space="preserve">    private final static int flags = Primitive.GENERATE_NORMALS + Primitive.GENERATE_TEXTURE_COORDS;</w:t>
             </w:r>
           </w:p>
           <w:p>
@@ -5507,12 +5494,8 @@
             </w:pPr>
             <w:r>
               <w:rPr>
-                <w:rFonts w:ascii="Courier New" w:cs="Courier New" w:eastAsia="Courier New" w:hAnsi="Courier New"/>
-                <w:sz w:val="18"/>
-                <w:szCs w:val="18"/>
-                <w:rtl w:val="0"/>
-              </w:rPr>
-              <w:t xml:space="preserve">import java.applet.Applet;</w:t>
+                <w:rtl w:val="0"/>
+              </w:rPr>
             </w:r>
           </w:p>
           <w:p>
@@ -5534,7 +5517,7 @@
                 <w:szCs w:val="18"/>
                 <w:rtl w:val="0"/>
               </w:rPr>
-              <w:t xml:space="preserve">import java.awt.*;</w:t>
+              <w:t xml:space="preserve">    public static Cylinder getBody(double r, double h) {</w:t>
             </w:r>
           </w:p>
           <w:p>
@@ -5556,7 +5539,7 @@
                 <w:szCs w:val="18"/>
                 <w:rtl w:val="0"/>
               </w:rPr>
-              <w:t xml:space="preserve">import java.awt.event.ActionEvent;</w:t>
+              <w:t xml:space="preserve">        return getCylinder(r, h, getBodyAppearence());</w:t>
             </w:r>
           </w:p>
           <w:p>
@@ -5578,7 +5561,7 @@
                 <w:szCs w:val="18"/>
                 <w:rtl w:val="0"/>
               </w:rPr>
-              <w:t xml:space="preserve">import java.awt.event.ActionListener;</w:t>
+              <w:t xml:space="preserve">    }</w:t>
             </w:r>
           </w:p>
           <w:p>
@@ -5618,7 +5601,7 @@
                 <w:szCs w:val="18"/>
                 <w:rtl w:val="0"/>
               </w:rPr>
-              <w:t xml:space="preserve">public class Main extends Applet implements ActionListener {</w:t>
+              <w:t xml:space="preserve">    public static Cylinder getPlate(double r, double h) {</w:t>
             </w:r>
           </w:p>
           <w:p>
@@ -5640,7 +5623,7 @@
                 <w:szCs w:val="18"/>
                 <w:rtl w:val="0"/>
               </w:rPr>
-              <w:t xml:space="preserve">    private final TransformGroup tg = new TransformGroup();</w:t>
+              <w:t xml:space="preserve">        return getCylinder(r, h, getPlateAppearence());</w:t>
             </w:r>
           </w:p>
           <w:p>
@@ -5662,7 +5645,7 @@
                 <w:szCs w:val="18"/>
                 <w:rtl w:val="0"/>
               </w:rPr>
-              <w:t xml:space="preserve">    private final Transform3D t3d = new Transform3D();</w:t>
+              <w:t xml:space="preserve">    }</w:t>
             </w:r>
           </w:p>
           <w:p>
@@ -5679,12 +5662,8 @@
             </w:pPr>
             <w:r>
               <w:rPr>
-                <w:rFonts w:ascii="Courier New" w:cs="Courier New" w:eastAsia="Courier New" w:hAnsi="Courier New"/>
-                <w:sz w:val="18"/>
-                <w:szCs w:val="18"/>
-                <w:rtl w:val="0"/>
-              </w:rPr>
-              <w:t xml:space="preserve">    private double angle = 0;</w:t>
+                <w:rtl w:val="0"/>
+              </w:rPr>
             </w:r>
           </w:p>
           <w:p>
@@ -5706,7 +5685,7 @@
                 <w:szCs w:val="18"/>
                 <w:rtl w:val="0"/>
               </w:rPr>
-              <w:t xml:space="preserve">    private final double velocity = 0.02;</w:t>
+              <w:t xml:space="preserve">    public static Cone getSpike(double r, double h) {</w:t>
             </w:r>
           </w:p>
           <w:p>
@@ -5723,8 +5702,12 @@
             </w:pPr>
             <w:r>
               <w:rPr>
-                <w:rtl w:val="0"/>
-              </w:rPr>
+                <w:rFonts w:ascii="Courier New" w:cs="Courier New" w:eastAsia="Courier New" w:hAnsi="Courier New"/>
+                <w:sz w:val="18"/>
+                <w:szCs w:val="18"/>
+                <w:rtl w:val="0"/>
+              </w:rPr>
+              <w:t xml:space="preserve">        return getCone(r, h, getBodyAppearence());</w:t>
             </w:r>
           </w:p>
           <w:p>
@@ -5746,7 +5729,7 @@
                 <w:szCs w:val="18"/>
                 <w:rtl w:val="0"/>
               </w:rPr>
-              <w:t xml:space="preserve">    public static void main(String[] args) {</w:t>
+              <w:t xml:space="preserve">    }</w:t>
             </w:r>
           </w:p>
           <w:p>
@@ -5763,12 +5746,8 @@
             </w:pPr>
             <w:r>
               <w:rPr>
-                <w:rFonts w:ascii="Courier New" w:cs="Courier New" w:eastAsia="Courier New" w:hAnsi="Courier New"/>
-                <w:sz w:val="18"/>
-                <w:szCs w:val="18"/>
-                <w:rtl w:val="0"/>
-              </w:rPr>
-              <w:t xml:space="preserve">        MainFrame mf = new MainFrame(new Main(), 700, 700);</w:t>
+                <w:rtl w:val="0"/>
+              </w:rPr>
             </w:r>
           </w:p>
           <w:p>
@@ -5790,7 +5769,7 @@
                 <w:szCs w:val="18"/>
                 <w:rtl w:val="0"/>
               </w:rPr>
-              <w:t xml:space="preserve">        mf.setExtendedState(mf.getExtendedState() | JFrame.MAXIMIZED_BOTH);</w:t>
+              <w:t xml:space="preserve">    private static Cylinder getCylinder(double r, double h, Appearance a) {</w:t>
             </w:r>
           </w:p>
           <w:p>
@@ -5812,7 +5791,7 @@
                 <w:szCs w:val="18"/>
                 <w:rtl w:val="0"/>
               </w:rPr>
-              <w:t xml:space="preserve">        mf.run();</w:t>
+              <w:t xml:space="preserve">        return new Cylinder((float)r, (float)h, flags, a);</w:t>
             </w:r>
           </w:p>
           <w:p>
@@ -5874,7 +5853,7 @@
                 <w:szCs w:val="18"/>
                 <w:rtl w:val="0"/>
               </w:rPr>
-              <w:t xml:space="preserve">    private Main() {</w:t>
+              <w:t xml:space="preserve">    private static Cone getCone(double r, double h, Appearance a) {</w:t>
             </w:r>
           </w:p>
           <w:p>
@@ -5896,7 +5875,7 @@
                 <w:szCs w:val="18"/>
                 <w:rtl w:val="0"/>
               </w:rPr>
-              <w:t xml:space="preserve">        setLayout(new BorderLayout());</w:t>
+              <w:t xml:space="preserve">        return new Cone((float)r, (float)h, flags, a);</w:t>
             </w:r>
           </w:p>
           <w:p>
@@ -5918,7 +5897,7 @@
                 <w:szCs w:val="18"/>
                 <w:rtl w:val="0"/>
               </w:rPr>
-              <w:t xml:space="preserve">        GraphicsConfiguration config = SimpleUniverse.getPreferredConfiguration();</w:t>
+              <w:t xml:space="preserve">    }</w:t>
             </w:r>
           </w:p>
           <w:p>
@@ -5935,12 +5914,8 @@
             </w:pPr>
             <w:r>
               <w:rPr>
-                <w:rFonts w:ascii="Courier New" w:cs="Courier New" w:eastAsia="Courier New" w:hAnsi="Courier New"/>
-                <w:sz w:val="18"/>
-                <w:szCs w:val="18"/>
-                <w:rtl w:val="0"/>
-              </w:rPr>
-              <w:t xml:space="preserve">        Canvas3D c = new Canvas3D(config);</w:t>
+                <w:rtl w:val="0"/>
+              </w:rPr>
             </w:r>
           </w:p>
           <w:p>
@@ -5962,7 +5937,7 @@
                 <w:szCs w:val="18"/>
                 <w:rtl w:val="0"/>
               </w:rPr>
-              <w:t xml:space="preserve">        add("Center", c);</w:t>
+              <w:t xml:space="preserve">    private static Appearance getBodyAppearence() {</w:t>
             </w:r>
           </w:p>
           <w:p>
@@ -5984,7 +5959,7 @@
                 <w:szCs w:val="18"/>
                 <w:rtl w:val="0"/>
               </w:rPr>
-              <w:t xml:space="preserve">        SimpleUniverse universe = new SimpleUniverse(c);</w:t>
+              <w:t xml:space="preserve">        Appearance ap = new Appearance();</w:t>
             </w:r>
           </w:p>
           <w:p>
@@ -6024,7 +5999,7 @@
                 <w:szCs w:val="18"/>
                 <w:rtl w:val="0"/>
               </w:rPr>
-              <w:t xml:space="preserve">        Timer timer = new Timer(20, this);</w:t>
+              <w:t xml:space="preserve">        Color3f emissive = new Color3f(0.4453f, 0.4453f, 0.4453f);</w:t>
             </w:r>
           </w:p>
           <w:p>
@@ -6046,7 +6021,7 @@
                 <w:szCs w:val="18"/>
                 <w:rtl w:val="0"/>
               </w:rPr>
-              <w:t xml:space="preserve">        timer.start();</w:t>
+              <w:t xml:space="preserve">        Color3f ambient = new Color3f(0f, 0f, 0f);</w:t>
             </w:r>
           </w:p>
           <w:p>
@@ -6063,8 +6038,12 @@
             </w:pPr>
             <w:r>
               <w:rPr>
-                <w:rtl w:val="0"/>
-              </w:rPr>
+                <w:rFonts w:ascii="Courier New" w:cs="Courier New" w:eastAsia="Courier New" w:hAnsi="Courier New"/>
+                <w:sz w:val="18"/>
+                <w:szCs w:val="18"/>
+                <w:rtl w:val="0"/>
+              </w:rPr>
+              <w:t xml:space="preserve">        Color3f diffuse = new Color3f(1f, 1f, 1f);</w:t>
             </w:r>
           </w:p>
           <w:p>
@@ -6086,7 +6065,7 @@
                 <w:szCs w:val="18"/>
                 <w:rtl w:val="0"/>
               </w:rPr>
-              <w:t xml:space="preserve">        universe.getViewingPlatform().setNominalViewingTransform();</w:t>
+              <w:t xml:space="preserve">        Color3f specular = new Color3f(1f, 1f, 1f);</w:t>
             </w:r>
           </w:p>
           <w:p>
@@ -6103,12 +6082,8 @@
             </w:pPr>
             <w:r>
               <w:rPr>
-                <w:rFonts w:ascii="Courier New" w:cs="Courier New" w:eastAsia="Courier New" w:hAnsi="Courier New"/>
-                <w:sz w:val="18"/>
-                <w:szCs w:val="18"/>
-                <w:rtl w:val="0"/>
-              </w:rPr>
-              <w:t xml:space="preserve">        universe.addBranchGraph(createBranchGroup());</w:t>
+                <w:rtl w:val="0"/>
+              </w:rPr>
             </w:r>
           </w:p>
           <w:p>
@@ -6130,7 +6105,7 @@
                 <w:szCs w:val="18"/>
                 <w:rtl w:val="0"/>
               </w:rPr>
-              <w:t xml:space="preserve">    }</w:t>
+              <w:t xml:space="preserve">        ap.setMaterial(new Material(ambient, emissive, diffuse, specular, 70f));</w:t>
             </w:r>
           </w:p>
           <w:p>
@@ -6147,8 +6122,12 @@
             </w:pPr>
             <w:r>
               <w:rPr>
-                <w:rtl w:val="0"/>
-              </w:rPr>
+                <w:rFonts w:ascii="Courier New" w:cs="Courier New" w:eastAsia="Courier New" w:hAnsi="Courier New"/>
+                <w:sz w:val="18"/>
+                <w:szCs w:val="18"/>
+                <w:rtl w:val="0"/>
+              </w:rPr>
+              <w:t xml:space="preserve">        return ap;</w:t>
             </w:r>
           </w:p>
           <w:p>
@@ -6170,7 +6149,7 @@
                 <w:szCs w:val="18"/>
                 <w:rtl w:val="0"/>
               </w:rPr>
-              <w:t xml:space="preserve">    @Override</w:t>
+              <w:t xml:space="preserve">    }</w:t>
             </w:r>
           </w:p>
           <w:p>
@@ -6187,12 +6166,8 @@
             </w:pPr>
             <w:r>
               <w:rPr>
-                <w:rFonts w:ascii="Courier New" w:cs="Courier New" w:eastAsia="Courier New" w:hAnsi="Courier New"/>
-                <w:sz w:val="18"/>
-                <w:szCs w:val="18"/>
-                <w:rtl w:val="0"/>
-              </w:rPr>
-              <w:t xml:space="preserve">    public void actionPerformed(ActionEvent e) {</w:t>
+                <w:rtl w:val="0"/>
+              </w:rPr>
             </w:r>
           </w:p>
           <w:p>
@@ -6214,7 +6189,7 @@
                 <w:szCs w:val="18"/>
                 <w:rtl w:val="0"/>
               </w:rPr>
-              <w:t xml:space="preserve">        t3d.rotY(angle);</w:t>
+              <w:t xml:space="preserve">    private static Appearance getPlateAppearence() {</w:t>
             </w:r>
           </w:p>
           <w:p>
@@ -6236,7 +6211,7 @@
                 <w:szCs w:val="18"/>
                 <w:rtl w:val="0"/>
               </w:rPr>
-              <w:t xml:space="preserve">        tg.setTransform(t3d);</w:t>
+              <w:t xml:space="preserve">        Appearance ap = new Appearance();</w:t>
             </w:r>
           </w:p>
           <w:p>
@@ -6253,12 +6228,8 @@
             </w:pPr>
             <w:r>
               <w:rPr>
-                <w:rFonts w:ascii="Courier New" w:cs="Courier New" w:eastAsia="Courier New" w:hAnsi="Courier New"/>
-                <w:sz w:val="18"/>
-                <w:szCs w:val="18"/>
-                <w:rtl w:val="0"/>
-              </w:rPr>
-              <w:t xml:space="preserve">        angle += velocity;</w:t>
+                <w:rtl w:val="0"/>
+              </w:rPr>
             </w:r>
           </w:p>
           <w:p>
@@ -6280,7 +6251,7 @@
                 <w:szCs w:val="18"/>
                 <w:rtl w:val="0"/>
               </w:rPr>
-              <w:t xml:space="preserve">    }</w:t>
+              <w:t xml:space="preserve">        Color3f emissive = new Color3f(0.03f, 0.03f, 0.03f);</w:t>
             </w:r>
           </w:p>
           <w:p>
@@ -6297,8 +6268,12 @@
             </w:pPr>
             <w:r>
               <w:rPr>
-                <w:rtl w:val="0"/>
-              </w:rPr>
+                <w:rFonts w:ascii="Courier New" w:cs="Courier New" w:eastAsia="Courier New" w:hAnsi="Courier New"/>
+                <w:sz w:val="18"/>
+                <w:szCs w:val="18"/>
+                <w:rtl w:val="0"/>
+              </w:rPr>
+              <w:t xml:space="preserve">        Color3f ambient = new Color3f(0.1f, 0.1f, 0.1f);</w:t>
             </w:r>
           </w:p>
           <w:p>
@@ -6320,7 +6295,7 @@
                 <w:szCs w:val="18"/>
                 <w:rtl w:val="0"/>
               </w:rPr>
-              <w:t xml:space="preserve">    private BranchGroup createBranchGroup() {</w:t>
+              <w:t xml:space="preserve">        Color3f diffuse = new Color3f(0.1f, 0.1f, 0.1f);</w:t>
             </w:r>
           </w:p>
           <w:p>
@@ -6342,7 +6317,7 @@
                 <w:szCs w:val="18"/>
                 <w:rtl w:val="0"/>
               </w:rPr>
-              <w:t xml:space="preserve">        BranchGroup bg = new BranchGroup();</w:t>
+              <w:t xml:space="preserve">        Color3f specular = new Color3f(0.1f, 0.1f, 0.1f);</w:t>
             </w:r>
           </w:p>
           <w:p>
@@ -6382,7 +6357,7 @@
                 <w:szCs w:val="18"/>
                 <w:rtl w:val="0"/>
               </w:rPr>
-              <w:t xml:space="preserve">        tg.setCapability(TransformGroup.ALLOW_TRANSFORM_WRITE);</w:t>
+              <w:t xml:space="preserve">        ap.setMaterial(new Material(ambient, emissive, diffuse, specular, 70f));</w:t>
             </w:r>
           </w:p>
           <w:p>
@@ -6399,12 +6374,8 @@
             </w:pPr>
             <w:r>
               <w:rPr>
-                <w:rFonts w:ascii="Courier New" w:cs="Courier New" w:eastAsia="Courier New" w:hAnsi="Courier New"/>
-                <w:sz w:val="18"/>
-                <w:szCs w:val="18"/>
-                <w:rtl w:val="0"/>
-              </w:rPr>
-              <w:t xml:space="preserve">        bg.addChild(tg);</w:t>
+                <w:rtl w:val="0"/>
+              </w:rPr>
             </w:r>
           </w:p>
           <w:p>
@@ -6426,7 +6397,7 @@
                 <w:szCs w:val="18"/>
                 <w:rtl w:val="0"/>
               </w:rPr>
-              <w:t xml:space="preserve">        createDumbbells(1.2, 0.6);</w:t>
+              <w:t xml:space="preserve">        ap.setMaterial(new Material(ambient, emissive, diffuse, specular, 1.0f));</w:t>
             </w:r>
           </w:p>
           <w:p>
@@ -6443,1560 +6414,12 @@
             </w:pPr>
             <w:r>
               <w:rPr>
-                <w:rtl w:val="0"/>
-              </w:rPr>
-            </w:r>
-          </w:p>
-          <w:p>
-            <w:pPr>
-              <w:widowControl w:val="0"/>
-              <w:spacing w:line="240" w:lineRule="auto"/>
-              <w:ind w:firstLine="0"/>
-              <w:jc w:val="left"/>
-              <w:rPr>
-                <w:rFonts w:ascii="Courier New" w:cs="Courier New" w:eastAsia="Courier New" w:hAnsi="Courier New"/>
-                <w:sz w:val="18"/>
-                <w:szCs w:val="18"/>
-              </w:rPr>
-            </w:pPr>
-            <w:r>
-              <w:rPr>
-                <w:rFonts w:ascii="Courier New" w:cs="Courier New" w:eastAsia="Courier New" w:hAnsi="Courier New"/>
-                <w:sz w:val="18"/>
-                <w:szCs w:val="18"/>
-                <w:rtl w:val="0"/>
-              </w:rPr>
-              <w:t xml:space="preserve">        Color3f lightColor = new Color3f(new Color(64, 64, 64));</w:t>
-            </w:r>
-          </w:p>
-          <w:p>
-            <w:pPr>
-              <w:widowControl w:val="0"/>
-              <w:spacing w:line="240" w:lineRule="auto"/>
-              <w:ind w:firstLine="0"/>
-              <w:jc w:val="left"/>
-              <w:rPr>
-                <w:rFonts w:ascii="Courier New" w:cs="Courier New" w:eastAsia="Courier New" w:hAnsi="Courier New"/>
-                <w:sz w:val="18"/>
-                <w:szCs w:val="18"/>
-              </w:rPr>
-            </w:pPr>
-            <w:r>
-              <w:rPr>
-                <w:rFonts w:ascii="Courier New" w:cs="Courier New" w:eastAsia="Courier New" w:hAnsi="Courier New"/>
-                <w:sz w:val="18"/>
-                <w:szCs w:val="18"/>
-                <w:rtl w:val="0"/>
-              </w:rPr>
-              <w:t xml:space="preserve">        BoundingSphere ib = new BoundingSphere(new Point3d(0, 0, 0), 100);</w:t>
-            </w:r>
-          </w:p>
-          <w:p>
-            <w:pPr>
-              <w:widowControl w:val="0"/>
-              <w:spacing w:line="240" w:lineRule="auto"/>
-              <w:ind w:firstLine="0"/>
-              <w:jc w:val="left"/>
-              <w:rPr>
-                <w:rFonts w:ascii="Courier New" w:cs="Courier New" w:eastAsia="Courier New" w:hAnsi="Courier New"/>
-                <w:sz w:val="18"/>
-                <w:szCs w:val="18"/>
-              </w:rPr>
-            </w:pPr>
-            <w:r>
-              <w:rPr>
-                <w:rtl w:val="0"/>
-              </w:rPr>
-            </w:r>
-          </w:p>
-          <w:p>
-            <w:pPr>
-              <w:widowControl w:val="0"/>
-              <w:spacing w:line="240" w:lineRule="auto"/>
-              <w:ind w:firstLine="0"/>
-              <w:jc w:val="left"/>
-              <w:rPr>
-                <w:rFonts w:ascii="Courier New" w:cs="Courier New" w:eastAsia="Courier New" w:hAnsi="Courier New"/>
-                <w:sz w:val="18"/>
-                <w:szCs w:val="18"/>
-              </w:rPr>
-            </w:pPr>
-            <w:r>
-              <w:rPr>
-                <w:rFonts w:ascii="Courier New" w:cs="Courier New" w:eastAsia="Courier New" w:hAnsi="Courier New"/>
-                <w:sz w:val="18"/>
-                <w:szCs w:val="18"/>
-                <w:rtl w:val="0"/>
-              </w:rPr>
-              <w:t xml:space="preserve">        Vector3f lightDirection1 = new Vector3f(-1, 1, -1);</w:t>
-            </w:r>
-          </w:p>
-          <w:p>
-            <w:pPr>
-              <w:widowControl w:val="0"/>
-              <w:spacing w:line="240" w:lineRule="auto"/>
-              <w:ind w:firstLine="0"/>
-              <w:jc w:val="left"/>
-              <w:rPr>
-                <w:rFonts w:ascii="Courier New" w:cs="Courier New" w:eastAsia="Courier New" w:hAnsi="Courier New"/>
-                <w:sz w:val="18"/>
-                <w:szCs w:val="18"/>
-              </w:rPr>
-            </w:pPr>
-            <w:r>
-              <w:rPr>
-                <w:rFonts w:ascii="Courier New" w:cs="Courier New" w:eastAsia="Courier New" w:hAnsi="Courier New"/>
-                <w:sz w:val="18"/>
-                <w:szCs w:val="18"/>
-                <w:rtl w:val="0"/>
-              </w:rPr>
-              <w:t xml:space="preserve">        DirectionalLight light1 = new DirectionalLight(lightColor, lightDirection1);</w:t>
-            </w:r>
-          </w:p>
-          <w:p>
-            <w:pPr>
-              <w:widowControl w:val="0"/>
-              <w:spacing w:line="240" w:lineRule="auto"/>
-              <w:ind w:firstLine="0"/>
-              <w:jc w:val="left"/>
-              <w:rPr>
-                <w:rFonts w:ascii="Courier New" w:cs="Courier New" w:eastAsia="Courier New" w:hAnsi="Courier New"/>
-                <w:sz w:val="18"/>
-                <w:szCs w:val="18"/>
-              </w:rPr>
-            </w:pPr>
-            <w:r>
-              <w:rPr>
-                <w:rFonts w:ascii="Courier New" w:cs="Courier New" w:eastAsia="Courier New" w:hAnsi="Courier New"/>
-                <w:sz w:val="18"/>
-                <w:szCs w:val="18"/>
-                <w:rtl w:val="0"/>
-              </w:rPr>
-              <w:t xml:space="preserve">        light1.setInfluencingBounds(ib);</w:t>
-            </w:r>
-          </w:p>
-          <w:p>
-            <w:pPr>
-              <w:widowControl w:val="0"/>
-              <w:spacing w:line="240" w:lineRule="auto"/>
-              <w:ind w:firstLine="0"/>
-              <w:jc w:val="left"/>
-              <w:rPr>
-                <w:rFonts w:ascii="Courier New" w:cs="Courier New" w:eastAsia="Courier New" w:hAnsi="Courier New"/>
-                <w:sz w:val="18"/>
-                <w:szCs w:val="18"/>
-              </w:rPr>
-            </w:pPr>
-            <w:r>
-              <w:rPr>
-                <w:rFonts w:ascii="Courier New" w:cs="Courier New" w:eastAsia="Courier New" w:hAnsi="Courier New"/>
-                <w:sz w:val="18"/>
-                <w:szCs w:val="18"/>
-                <w:rtl w:val="0"/>
-              </w:rPr>
-              <w:t xml:space="preserve">        bg.addChild(light1);</w:t>
-            </w:r>
-          </w:p>
-          <w:p>
-            <w:pPr>
-              <w:widowControl w:val="0"/>
-              <w:spacing w:line="240" w:lineRule="auto"/>
-              <w:ind w:firstLine="0"/>
-              <w:jc w:val="left"/>
-              <w:rPr>
-                <w:rFonts w:ascii="Courier New" w:cs="Courier New" w:eastAsia="Courier New" w:hAnsi="Courier New"/>
-                <w:sz w:val="18"/>
-                <w:szCs w:val="18"/>
-              </w:rPr>
-            </w:pPr>
-            <w:r>
-              <w:rPr>
-                <w:rtl w:val="0"/>
-              </w:rPr>
-            </w:r>
-          </w:p>
-          <w:p>
-            <w:pPr>
-              <w:widowControl w:val="0"/>
-              <w:spacing w:line="240" w:lineRule="auto"/>
-              <w:ind w:firstLine="0"/>
-              <w:jc w:val="left"/>
-              <w:rPr>
-                <w:rFonts w:ascii="Courier New" w:cs="Courier New" w:eastAsia="Courier New" w:hAnsi="Courier New"/>
-                <w:sz w:val="18"/>
-                <w:szCs w:val="18"/>
-              </w:rPr>
-            </w:pPr>
-            <w:r>
-              <w:rPr>
-                <w:rFonts w:ascii="Courier New" w:cs="Courier New" w:eastAsia="Courier New" w:hAnsi="Courier New"/>
-                <w:sz w:val="18"/>
-                <w:szCs w:val="18"/>
-                <w:rtl w:val="0"/>
-              </w:rPr>
-              <w:t xml:space="preserve">        Vector3f lightDirection2 = new Vector3f(-1, 0, 0);</w:t>
-            </w:r>
-          </w:p>
-          <w:p>
-            <w:pPr>
-              <w:widowControl w:val="0"/>
-              <w:spacing w:line="240" w:lineRule="auto"/>
-              <w:ind w:firstLine="0"/>
-              <w:jc w:val="left"/>
-              <w:rPr>
-                <w:rFonts w:ascii="Courier New" w:cs="Courier New" w:eastAsia="Courier New" w:hAnsi="Courier New"/>
-                <w:sz w:val="18"/>
-                <w:szCs w:val="18"/>
-              </w:rPr>
-            </w:pPr>
-            <w:r>
-              <w:rPr>
-                <w:rFonts w:ascii="Courier New" w:cs="Courier New" w:eastAsia="Courier New" w:hAnsi="Courier New"/>
-                <w:sz w:val="18"/>
-                <w:szCs w:val="18"/>
-                <w:rtl w:val="0"/>
-              </w:rPr>
-              <w:t xml:space="preserve">        DirectionalLight light2 = new DirectionalLight(lightColor, lightDirection2);</w:t>
-            </w:r>
-          </w:p>
-          <w:p>
-            <w:pPr>
-              <w:widowControl w:val="0"/>
-              <w:spacing w:line="240" w:lineRule="auto"/>
-              <w:ind w:firstLine="0"/>
-              <w:jc w:val="left"/>
-              <w:rPr>
-                <w:rFonts w:ascii="Courier New" w:cs="Courier New" w:eastAsia="Courier New" w:hAnsi="Courier New"/>
-                <w:sz w:val="18"/>
-                <w:szCs w:val="18"/>
-              </w:rPr>
-            </w:pPr>
-            <w:r>
-              <w:rPr>
-                <w:rFonts w:ascii="Courier New" w:cs="Courier New" w:eastAsia="Courier New" w:hAnsi="Courier New"/>
-                <w:sz w:val="18"/>
-                <w:szCs w:val="18"/>
-                <w:rtl w:val="0"/>
-              </w:rPr>
-              <w:t xml:space="preserve">        light2.setInfluencingBounds(ib);</w:t>
-            </w:r>
-          </w:p>
-          <w:p>
-            <w:pPr>
-              <w:widowControl w:val="0"/>
-              <w:spacing w:line="240" w:lineRule="auto"/>
-              <w:ind w:firstLine="0"/>
-              <w:jc w:val="left"/>
-              <w:rPr>
-                <w:rFonts w:ascii="Courier New" w:cs="Courier New" w:eastAsia="Courier New" w:hAnsi="Courier New"/>
-                <w:sz w:val="18"/>
-                <w:szCs w:val="18"/>
-              </w:rPr>
-            </w:pPr>
-            <w:r>
-              <w:rPr>
-                <w:rFonts w:ascii="Courier New" w:cs="Courier New" w:eastAsia="Courier New" w:hAnsi="Courier New"/>
-                <w:sz w:val="18"/>
-                <w:szCs w:val="18"/>
-                <w:rtl w:val="0"/>
-              </w:rPr>
-              <w:t xml:space="preserve">        bg.addChild(light2);</w:t>
-            </w:r>
-          </w:p>
-          <w:p>
-            <w:pPr>
-              <w:widowControl w:val="0"/>
-              <w:spacing w:line="240" w:lineRule="auto"/>
-              <w:ind w:firstLine="0"/>
-              <w:jc w:val="left"/>
-              <w:rPr>
-                <w:rFonts w:ascii="Courier New" w:cs="Courier New" w:eastAsia="Courier New" w:hAnsi="Courier New"/>
-                <w:sz w:val="18"/>
-                <w:szCs w:val="18"/>
-              </w:rPr>
-            </w:pPr>
-            <w:r>
-              <w:rPr>
-                <w:rtl w:val="0"/>
-              </w:rPr>
-            </w:r>
-          </w:p>
-          <w:p>
-            <w:pPr>
-              <w:widowControl w:val="0"/>
-              <w:spacing w:line="240" w:lineRule="auto"/>
-              <w:ind w:firstLine="0"/>
-              <w:jc w:val="left"/>
-              <w:rPr>
-                <w:rFonts w:ascii="Courier New" w:cs="Courier New" w:eastAsia="Courier New" w:hAnsi="Courier New"/>
-                <w:sz w:val="18"/>
-                <w:szCs w:val="18"/>
-              </w:rPr>
-            </w:pPr>
-            <w:r>
-              <w:rPr>
-                <w:rFonts w:ascii="Courier New" w:cs="Courier New" w:eastAsia="Courier New" w:hAnsi="Courier New"/>
-                <w:sz w:val="18"/>
-                <w:szCs w:val="18"/>
-                <w:rtl w:val="0"/>
-              </w:rPr>
-              <w:t xml:space="preserve">        AmbientLight al = new AmbientLight(new Color3f(new Color(100, 255, 255)));</w:t>
-            </w:r>
-          </w:p>
-          <w:p>
-            <w:pPr>
-              <w:widowControl w:val="0"/>
-              <w:spacing w:line="240" w:lineRule="auto"/>
-              <w:ind w:firstLine="0"/>
-              <w:jc w:val="left"/>
-              <w:rPr>
-                <w:rFonts w:ascii="Courier New" w:cs="Courier New" w:eastAsia="Courier New" w:hAnsi="Courier New"/>
-                <w:sz w:val="18"/>
-                <w:szCs w:val="18"/>
-              </w:rPr>
-            </w:pPr>
-            <w:r>
-              <w:rPr>
-                <w:rFonts w:ascii="Courier New" w:cs="Courier New" w:eastAsia="Courier New" w:hAnsi="Courier New"/>
-                <w:sz w:val="18"/>
-                <w:szCs w:val="18"/>
-                <w:rtl w:val="0"/>
-              </w:rPr>
-              <w:t xml:space="preserve">        al.setInfluencingBounds(ib);</w:t>
-            </w:r>
-          </w:p>
-          <w:p>
-            <w:pPr>
-              <w:widowControl w:val="0"/>
-              <w:spacing w:line="240" w:lineRule="auto"/>
-              <w:ind w:firstLine="0"/>
-              <w:jc w:val="left"/>
-              <w:rPr>
-                <w:rFonts w:ascii="Courier New" w:cs="Courier New" w:eastAsia="Courier New" w:hAnsi="Courier New"/>
-                <w:sz w:val="18"/>
-                <w:szCs w:val="18"/>
-              </w:rPr>
-            </w:pPr>
-            <w:r>
-              <w:rPr>
-                <w:rFonts w:ascii="Courier New" w:cs="Courier New" w:eastAsia="Courier New" w:hAnsi="Courier New"/>
-                <w:sz w:val="18"/>
-                <w:szCs w:val="18"/>
-                <w:rtl w:val="0"/>
-              </w:rPr>
-              <w:t xml:space="preserve">        bg.addChild(al);</w:t>
-            </w:r>
-          </w:p>
-          <w:p>
-            <w:pPr>
-              <w:widowControl w:val="0"/>
-              <w:spacing w:line="240" w:lineRule="auto"/>
-              <w:ind w:firstLine="0"/>
-              <w:jc w:val="left"/>
-              <w:rPr>
-                <w:rFonts w:ascii="Courier New" w:cs="Courier New" w:eastAsia="Courier New" w:hAnsi="Courier New"/>
-                <w:sz w:val="18"/>
-                <w:szCs w:val="18"/>
-              </w:rPr>
-            </w:pPr>
-            <w:r>
-              <w:rPr>
-                <w:rtl w:val="0"/>
-              </w:rPr>
-            </w:r>
-          </w:p>
-          <w:p>
-            <w:pPr>
-              <w:widowControl w:val="0"/>
-              <w:spacing w:line="240" w:lineRule="auto"/>
-              <w:ind w:firstLine="0"/>
-              <w:jc w:val="left"/>
-              <w:rPr>
-                <w:rFonts w:ascii="Courier New" w:cs="Courier New" w:eastAsia="Courier New" w:hAnsi="Courier New"/>
-                <w:sz w:val="18"/>
-                <w:szCs w:val="18"/>
-              </w:rPr>
-            </w:pPr>
-            <w:r>
-              <w:rPr>
-                <w:rFonts w:ascii="Courier New" w:cs="Courier New" w:eastAsia="Courier New" w:hAnsi="Courier New"/>
-                <w:sz w:val="18"/>
-                <w:szCs w:val="18"/>
-                <w:rtl w:val="0"/>
-              </w:rPr>
-              <w:t xml:space="preserve">        return bg;</w:t>
-            </w:r>
-          </w:p>
-          <w:p>
-            <w:pPr>
-              <w:widowControl w:val="0"/>
-              <w:spacing w:line="240" w:lineRule="auto"/>
-              <w:ind w:firstLine="0"/>
-              <w:jc w:val="left"/>
-              <w:rPr>
-                <w:rFonts w:ascii="Courier New" w:cs="Courier New" w:eastAsia="Courier New" w:hAnsi="Courier New"/>
-                <w:sz w:val="18"/>
-                <w:szCs w:val="18"/>
-              </w:rPr>
-            </w:pPr>
-            <w:r>
-              <w:rPr>
-                <w:rFonts w:ascii="Courier New" w:cs="Courier New" w:eastAsia="Courier New" w:hAnsi="Courier New"/>
-                <w:sz w:val="18"/>
-                <w:szCs w:val="18"/>
-                <w:rtl w:val="0"/>
-              </w:rPr>
-              <w:t xml:space="preserve">    }</w:t>
-            </w:r>
-          </w:p>
-          <w:p>
-            <w:pPr>
-              <w:widowControl w:val="0"/>
-              <w:spacing w:line="240" w:lineRule="auto"/>
-              <w:ind w:firstLine="0"/>
-              <w:jc w:val="left"/>
-              <w:rPr>
-                <w:rFonts w:ascii="Courier New" w:cs="Courier New" w:eastAsia="Courier New" w:hAnsi="Courier New"/>
-                <w:sz w:val="18"/>
-                <w:szCs w:val="18"/>
-              </w:rPr>
-            </w:pPr>
-            <w:r>
-              <w:rPr>
-                <w:rtl w:val="0"/>
-              </w:rPr>
-            </w:r>
-          </w:p>
-          <w:p>
-            <w:pPr>
-              <w:widowControl w:val="0"/>
-              <w:spacing w:line="240" w:lineRule="auto"/>
-              <w:ind w:firstLine="0"/>
-              <w:jc w:val="left"/>
-              <w:rPr>
-                <w:rFonts w:ascii="Courier New" w:cs="Courier New" w:eastAsia="Courier New" w:hAnsi="Courier New"/>
-                <w:sz w:val="18"/>
-                <w:szCs w:val="18"/>
-              </w:rPr>
-            </w:pPr>
-            <w:r>
-              <w:rPr>
-                <w:rFonts w:ascii="Courier New" w:cs="Courier New" w:eastAsia="Courier New" w:hAnsi="Courier New"/>
-                <w:sz w:val="18"/>
-                <w:szCs w:val="18"/>
-                <w:rtl w:val="0"/>
-              </w:rPr>
-              <w:t xml:space="preserve">    private void createDumbbells(double size, double distance) {</w:t>
-            </w:r>
-          </w:p>
-          <w:p>
-            <w:pPr>
-              <w:widowControl w:val="0"/>
-              <w:spacing w:line="240" w:lineRule="auto"/>
-              <w:ind w:firstLine="0"/>
-              <w:jc w:val="left"/>
-              <w:rPr>
-                <w:rFonts w:ascii="Courier New" w:cs="Courier New" w:eastAsia="Courier New" w:hAnsi="Courier New"/>
-                <w:sz w:val="18"/>
-                <w:szCs w:val="18"/>
-              </w:rPr>
-            </w:pPr>
-            <w:r>
-              <w:rPr>
-                <w:rFonts w:ascii="Courier New" w:cs="Courier New" w:eastAsia="Courier New" w:hAnsi="Courier New"/>
-                <w:sz w:val="18"/>
-                <w:szCs w:val="18"/>
-                <w:rtl w:val="0"/>
-              </w:rPr>
-              <w:t xml:space="preserve">        float x = (float)(size * distance / 2);</w:t>
-            </w:r>
-          </w:p>
-          <w:p>
-            <w:pPr>
-              <w:widowControl w:val="0"/>
-              <w:spacing w:line="240" w:lineRule="auto"/>
-              <w:ind w:firstLine="0"/>
-              <w:jc w:val="left"/>
-              <w:rPr>
-                <w:rFonts w:ascii="Courier New" w:cs="Courier New" w:eastAsia="Courier New" w:hAnsi="Courier New"/>
-                <w:sz w:val="18"/>
-                <w:szCs w:val="18"/>
-              </w:rPr>
-            </w:pPr>
-            <w:r>
-              <w:rPr>
-                <w:rFonts w:ascii="Courier New" w:cs="Courier New" w:eastAsia="Courier New" w:hAnsi="Courier New"/>
-                <w:sz w:val="18"/>
-                <w:szCs w:val="18"/>
-                <w:rtl w:val="0"/>
-              </w:rPr>
-              <w:t xml:space="preserve">        createDumbbell(size, new Vector3f(x, 0, 0));</w:t>
-            </w:r>
-          </w:p>
-          <w:p>
-            <w:pPr>
-              <w:widowControl w:val="0"/>
-              <w:spacing w:line="240" w:lineRule="auto"/>
-              <w:ind w:firstLine="0"/>
-              <w:jc w:val="left"/>
-              <w:rPr>
-                <w:rFonts w:ascii="Courier New" w:cs="Courier New" w:eastAsia="Courier New" w:hAnsi="Courier New"/>
-                <w:sz w:val="18"/>
-                <w:szCs w:val="18"/>
-              </w:rPr>
-            </w:pPr>
-            <w:r>
-              <w:rPr>
-                <w:rFonts w:ascii="Courier New" w:cs="Courier New" w:eastAsia="Courier New" w:hAnsi="Courier New"/>
-                <w:sz w:val="18"/>
-                <w:szCs w:val="18"/>
-                <w:rtl w:val="0"/>
-              </w:rPr>
-              <w:t xml:space="preserve">        createDumbbell(size, new Vector3f(-x, 0, 0));</w:t>
-            </w:r>
-          </w:p>
-          <w:p>
-            <w:pPr>
-              <w:widowControl w:val="0"/>
-              <w:spacing w:line="240" w:lineRule="auto"/>
-              <w:ind w:firstLine="0"/>
-              <w:jc w:val="left"/>
-              <w:rPr>
-                <w:rFonts w:ascii="Courier New" w:cs="Courier New" w:eastAsia="Courier New" w:hAnsi="Courier New"/>
-                <w:sz w:val="18"/>
-                <w:szCs w:val="18"/>
-              </w:rPr>
-            </w:pPr>
-            <w:r>
-              <w:rPr>
-                <w:rFonts w:ascii="Courier New" w:cs="Courier New" w:eastAsia="Courier New" w:hAnsi="Courier New"/>
-                <w:sz w:val="18"/>
-                <w:szCs w:val="18"/>
-                <w:rtl w:val="0"/>
-              </w:rPr>
-              <w:t xml:space="preserve">    }</w:t>
-            </w:r>
-          </w:p>
-          <w:p>
-            <w:pPr>
-              <w:widowControl w:val="0"/>
-              <w:spacing w:line="240" w:lineRule="auto"/>
-              <w:ind w:firstLine="0"/>
-              <w:jc w:val="left"/>
-              <w:rPr>
-                <w:rFonts w:ascii="Courier New" w:cs="Courier New" w:eastAsia="Courier New" w:hAnsi="Courier New"/>
-                <w:sz w:val="18"/>
-                <w:szCs w:val="18"/>
-              </w:rPr>
-            </w:pPr>
-            <w:r>
-              <w:rPr>
-                <w:rtl w:val="0"/>
-              </w:rPr>
-            </w:r>
-          </w:p>
-          <w:p>
-            <w:pPr>
-              <w:widowControl w:val="0"/>
-              <w:spacing w:line="240" w:lineRule="auto"/>
-              <w:ind w:firstLine="0"/>
-              <w:jc w:val="left"/>
-              <w:rPr>
-                <w:rFonts w:ascii="Courier New" w:cs="Courier New" w:eastAsia="Courier New" w:hAnsi="Courier New"/>
-                <w:sz w:val="18"/>
-                <w:szCs w:val="18"/>
-              </w:rPr>
-            </w:pPr>
-            <w:r>
-              <w:rPr>
-                <w:rFonts w:ascii="Courier New" w:cs="Courier New" w:eastAsia="Courier New" w:hAnsi="Courier New"/>
-                <w:sz w:val="18"/>
-                <w:szCs w:val="18"/>
-                <w:rtl w:val="0"/>
-              </w:rPr>
-              <w:t xml:space="preserve">    private void createDumbbell(double size, Vector3f initialVector) {</w:t>
-            </w:r>
-          </w:p>
-          <w:p>
-            <w:pPr>
-              <w:widowControl w:val="0"/>
-              <w:spacing w:line="240" w:lineRule="auto"/>
-              <w:ind w:firstLine="0"/>
-              <w:jc w:val="left"/>
-              <w:rPr>
-                <w:rFonts w:ascii="Courier New" w:cs="Courier New" w:eastAsia="Courier New" w:hAnsi="Courier New"/>
-                <w:sz w:val="18"/>
-                <w:szCs w:val="18"/>
-              </w:rPr>
-            </w:pPr>
-            <w:r>
-              <w:rPr>
-                <w:rFonts w:ascii="Courier New" w:cs="Courier New" w:eastAsia="Courier New" w:hAnsi="Courier New"/>
-                <w:sz w:val="18"/>
-                <w:szCs w:val="18"/>
-                <w:rtl w:val="0"/>
-              </w:rPr>
-              <w:t xml:space="preserve">        float x = initialVector.getX();</w:t>
-            </w:r>
-          </w:p>
-          <w:p>
-            <w:pPr>
-              <w:widowControl w:val="0"/>
-              <w:spacing w:line="240" w:lineRule="auto"/>
-              <w:ind w:firstLine="0"/>
-              <w:jc w:val="left"/>
-              <w:rPr>
-                <w:rFonts w:ascii="Courier New" w:cs="Courier New" w:eastAsia="Courier New" w:hAnsi="Courier New"/>
-                <w:sz w:val="18"/>
-                <w:szCs w:val="18"/>
-              </w:rPr>
-            </w:pPr>
-            <w:r>
-              <w:rPr>
-                <w:rFonts w:ascii="Courier New" w:cs="Courier New" w:eastAsia="Courier New" w:hAnsi="Courier New"/>
-                <w:sz w:val="18"/>
-                <w:szCs w:val="18"/>
-                <w:rtl w:val="0"/>
-              </w:rPr>
-              <w:t xml:space="preserve">        float y = initialVector.getY();</w:t>
-            </w:r>
-          </w:p>
-          <w:p>
-            <w:pPr>
-              <w:widowControl w:val="0"/>
-              <w:spacing w:line="240" w:lineRule="auto"/>
-              <w:ind w:firstLine="0"/>
-              <w:jc w:val="left"/>
-              <w:rPr>
-                <w:rFonts w:ascii="Courier New" w:cs="Courier New" w:eastAsia="Courier New" w:hAnsi="Courier New"/>
-                <w:sz w:val="18"/>
-                <w:szCs w:val="18"/>
-              </w:rPr>
-            </w:pPr>
-            <w:r>
-              <w:rPr>
-                <w:rFonts w:ascii="Courier New" w:cs="Courier New" w:eastAsia="Courier New" w:hAnsi="Courier New"/>
-                <w:sz w:val="18"/>
-                <w:szCs w:val="18"/>
-                <w:rtl w:val="0"/>
-              </w:rPr>
-              <w:t xml:space="preserve">        float z = initialVector.getZ();</w:t>
-            </w:r>
-          </w:p>
-          <w:p>
-            <w:pPr>
-              <w:widowControl w:val="0"/>
-              <w:spacing w:line="240" w:lineRule="auto"/>
-              <w:ind w:firstLine="0"/>
-              <w:jc w:val="left"/>
-              <w:rPr>
-                <w:rFonts w:ascii="Courier New" w:cs="Courier New" w:eastAsia="Courier New" w:hAnsi="Courier New"/>
-                <w:sz w:val="18"/>
-                <w:szCs w:val="18"/>
-              </w:rPr>
-            </w:pPr>
-            <w:r>
-              <w:rPr>
-                <w:rtl w:val="0"/>
-              </w:rPr>
-            </w:r>
-          </w:p>
-          <w:p>
-            <w:pPr>
-              <w:widowControl w:val="0"/>
-              <w:spacing w:line="240" w:lineRule="auto"/>
-              <w:ind w:firstLine="0"/>
-              <w:jc w:val="left"/>
-              <w:rPr>
-                <w:rFonts w:ascii="Courier New" w:cs="Courier New" w:eastAsia="Courier New" w:hAnsi="Courier New"/>
-                <w:sz w:val="18"/>
-                <w:szCs w:val="18"/>
-              </w:rPr>
-            </w:pPr>
-            <w:r>
-              <w:rPr>
-                <w:rFonts w:ascii="Courier New" w:cs="Courier New" w:eastAsia="Courier New" w:hAnsi="Courier New"/>
-                <w:sz w:val="18"/>
-                <w:szCs w:val="18"/>
-                <w:rtl w:val="0"/>
-              </w:rPr>
-              <w:t xml:space="preserve">        // body</w:t>
-            </w:r>
-          </w:p>
-          <w:p>
-            <w:pPr>
-              <w:widowControl w:val="0"/>
-              <w:spacing w:line="240" w:lineRule="auto"/>
-              <w:ind w:firstLine="0"/>
-              <w:jc w:val="left"/>
-              <w:rPr>
-                <w:rFonts w:ascii="Courier New" w:cs="Courier New" w:eastAsia="Courier New" w:hAnsi="Courier New"/>
-                <w:sz w:val="18"/>
-                <w:szCs w:val="18"/>
-              </w:rPr>
-            </w:pPr>
-            <w:r>
-              <w:rPr>
-                <w:rFonts w:ascii="Courier New" w:cs="Courier New" w:eastAsia="Courier New" w:hAnsi="Courier New"/>
-                <w:sz w:val="18"/>
-                <w:szCs w:val="18"/>
-                <w:rtl w:val="0"/>
-              </w:rPr>
-              <w:t xml:space="preserve">        double bodyRadius = size * 0.025;</w:t>
-            </w:r>
-          </w:p>
-          <w:p>
-            <w:pPr>
-              <w:widowControl w:val="0"/>
-              <w:spacing w:line="240" w:lineRule="auto"/>
-              <w:ind w:firstLine="0"/>
-              <w:jc w:val="left"/>
-              <w:rPr>
-                <w:rFonts w:ascii="Courier New" w:cs="Courier New" w:eastAsia="Courier New" w:hAnsi="Courier New"/>
-                <w:sz w:val="18"/>
-                <w:szCs w:val="18"/>
-              </w:rPr>
-            </w:pPr>
-            <w:r>
-              <w:rPr>
-                <w:rFonts w:ascii="Courier New" w:cs="Courier New" w:eastAsia="Courier New" w:hAnsi="Courier New"/>
-                <w:sz w:val="18"/>
-                <w:szCs w:val="18"/>
-                <w:rtl w:val="0"/>
-              </w:rPr>
-              <w:t xml:space="preserve">        double bodyHeight = size * 0.6;</w:t>
-            </w:r>
-          </w:p>
-          <w:p>
-            <w:pPr>
-              <w:widowControl w:val="0"/>
-              <w:spacing w:line="240" w:lineRule="auto"/>
-              <w:ind w:firstLine="0"/>
-              <w:jc w:val="left"/>
-              <w:rPr>
-                <w:rFonts w:ascii="Courier New" w:cs="Courier New" w:eastAsia="Courier New" w:hAnsi="Courier New"/>
-                <w:sz w:val="18"/>
-                <w:szCs w:val="18"/>
-              </w:rPr>
-            </w:pPr>
-            <w:r>
-              <w:rPr>
-                <w:rtl w:val="0"/>
-              </w:rPr>
-            </w:r>
-          </w:p>
-          <w:p>
-            <w:pPr>
-              <w:widowControl w:val="0"/>
-              <w:spacing w:line="240" w:lineRule="auto"/>
-              <w:ind w:firstLine="0"/>
-              <w:jc w:val="left"/>
-              <w:rPr>
-                <w:rFonts w:ascii="Courier New" w:cs="Courier New" w:eastAsia="Courier New" w:hAnsi="Courier New"/>
-                <w:sz w:val="18"/>
-                <w:szCs w:val="18"/>
-              </w:rPr>
-            </w:pPr>
-            <w:r>
-              <w:rPr>
-                <w:rFonts w:ascii="Courier New" w:cs="Courier New" w:eastAsia="Courier New" w:hAnsi="Courier New"/>
-                <w:sz w:val="18"/>
-                <w:szCs w:val="18"/>
-                <w:rtl w:val="0"/>
-              </w:rPr>
-              <w:t xml:space="preserve">        appendPrimitive(Dumbbell.getBody(bodyRadius, bodyHeight), initialVector);</w:t>
-            </w:r>
-          </w:p>
-          <w:p>
-            <w:pPr>
-              <w:widowControl w:val="0"/>
-              <w:spacing w:line="240" w:lineRule="auto"/>
-              <w:ind w:firstLine="0"/>
-              <w:jc w:val="left"/>
-              <w:rPr>
-                <w:rFonts w:ascii="Courier New" w:cs="Courier New" w:eastAsia="Courier New" w:hAnsi="Courier New"/>
-                <w:sz w:val="18"/>
-                <w:szCs w:val="18"/>
-              </w:rPr>
-            </w:pPr>
-            <w:r>
-              <w:rPr>
-                <w:rtl w:val="0"/>
-              </w:rPr>
-            </w:r>
-          </w:p>
-          <w:p>
-            <w:pPr>
-              <w:widowControl w:val="0"/>
-              <w:spacing w:line="240" w:lineRule="auto"/>
-              <w:ind w:firstLine="0"/>
-              <w:jc w:val="left"/>
-              <w:rPr>
-                <w:rFonts w:ascii="Courier New" w:cs="Courier New" w:eastAsia="Courier New" w:hAnsi="Courier New"/>
-                <w:sz w:val="18"/>
-                <w:szCs w:val="18"/>
-              </w:rPr>
-            </w:pPr>
-            <w:r>
-              <w:rPr>
-                <w:rFonts w:ascii="Courier New" w:cs="Courier New" w:eastAsia="Courier New" w:hAnsi="Courier New"/>
-                <w:sz w:val="18"/>
-                <w:szCs w:val="18"/>
-                <w:rtl w:val="0"/>
-              </w:rPr>
-              <w:t xml:space="preserve">        // plates</w:t>
-            </w:r>
-          </w:p>
-          <w:p>
-            <w:pPr>
-              <w:widowControl w:val="0"/>
-              <w:spacing w:line="240" w:lineRule="auto"/>
-              <w:ind w:firstLine="0"/>
-              <w:jc w:val="left"/>
-              <w:rPr>
-                <w:rFonts w:ascii="Courier New" w:cs="Courier New" w:eastAsia="Courier New" w:hAnsi="Courier New"/>
-                <w:sz w:val="18"/>
-                <w:szCs w:val="18"/>
-              </w:rPr>
-            </w:pPr>
-            <w:r>
-              <w:rPr>
-                <w:rFonts w:ascii="Courier New" w:cs="Courier New" w:eastAsia="Courier New" w:hAnsi="Courier New"/>
-                <w:sz w:val="18"/>
-                <w:szCs w:val="18"/>
-                <w:rtl w:val="0"/>
-              </w:rPr>
-              <w:t xml:space="preserve">        double plateHeight = size * 0.04;</w:t>
-            </w:r>
-          </w:p>
-          <w:p>
-            <w:pPr>
-              <w:widowControl w:val="0"/>
-              <w:spacing w:line="240" w:lineRule="auto"/>
-              <w:ind w:firstLine="0"/>
-              <w:jc w:val="left"/>
-              <w:rPr>
-                <w:rFonts w:ascii="Courier New" w:cs="Courier New" w:eastAsia="Courier New" w:hAnsi="Courier New"/>
-                <w:sz w:val="18"/>
-                <w:szCs w:val="18"/>
-              </w:rPr>
-            </w:pPr>
-            <w:r>
-              <w:rPr>
-                <w:rtl w:val="0"/>
-              </w:rPr>
-            </w:r>
-          </w:p>
-          <w:p>
-            <w:pPr>
-              <w:widowControl w:val="0"/>
-              <w:spacing w:line="240" w:lineRule="auto"/>
-              <w:ind w:firstLine="0"/>
-              <w:jc w:val="left"/>
-              <w:rPr>
-                <w:rFonts w:ascii="Courier New" w:cs="Courier New" w:eastAsia="Courier New" w:hAnsi="Courier New"/>
-                <w:sz w:val="18"/>
-                <w:szCs w:val="18"/>
-              </w:rPr>
-            </w:pPr>
-            <w:r>
-              <w:rPr>
-                <w:rFonts w:ascii="Courier New" w:cs="Courier New" w:eastAsia="Courier New" w:hAnsi="Courier New"/>
-                <w:sz w:val="18"/>
-                <w:szCs w:val="18"/>
-                <w:rtl w:val="0"/>
-              </w:rPr>
-              <w:t xml:space="preserve">        double bigPlateRadius = size * 0.2;</w:t>
-            </w:r>
-          </w:p>
-          <w:p>
-            <w:pPr>
-              <w:widowControl w:val="0"/>
-              <w:spacing w:line="240" w:lineRule="auto"/>
-              <w:ind w:firstLine="0"/>
-              <w:jc w:val="left"/>
-              <w:rPr>
-                <w:rFonts w:ascii="Courier New" w:cs="Courier New" w:eastAsia="Courier New" w:hAnsi="Courier New"/>
-                <w:sz w:val="18"/>
-                <w:szCs w:val="18"/>
-              </w:rPr>
-            </w:pPr>
-            <w:r>
-              <w:rPr>
-                <w:rFonts w:ascii="Courier New" w:cs="Courier New" w:eastAsia="Courier New" w:hAnsi="Courier New"/>
-                <w:sz w:val="18"/>
-                <w:szCs w:val="18"/>
-                <w:rtl w:val="0"/>
-              </w:rPr>
-              <w:t xml:space="preserve">        double middlePlateRadius = size * 0.15;</w:t>
-            </w:r>
-          </w:p>
-          <w:p>
-            <w:pPr>
-              <w:widowControl w:val="0"/>
-              <w:spacing w:line="240" w:lineRule="auto"/>
-              <w:ind w:firstLine="0"/>
-              <w:jc w:val="left"/>
-              <w:rPr>
-                <w:rFonts w:ascii="Courier New" w:cs="Courier New" w:eastAsia="Courier New" w:hAnsi="Courier New"/>
-                <w:sz w:val="18"/>
-                <w:szCs w:val="18"/>
-              </w:rPr>
-            </w:pPr>
-            <w:r>
-              <w:rPr>
-                <w:rFonts w:ascii="Courier New" w:cs="Courier New" w:eastAsia="Courier New" w:hAnsi="Courier New"/>
-                <w:sz w:val="18"/>
-                <w:szCs w:val="18"/>
-                <w:rtl w:val="0"/>
-              </w:rPr>
-              <w:t xml:space="preserve">        double smallPlateRadius = size * 0.1;</w:t>
-            </w:r>
-          </w:p>
-          <w:p>
-            <w:pPr>
-              <w:widowControl w:val="0"/>
-              <w:spacing w:line="240" w:lineRule="auto"/>
-              <w:ind w:firstLine="0"/>
-              <w:jc w:val="left"/>
-              <w:rPr>
-                <w:rFonts w:ascii="Courier New" w:cs="Courier New" w:eastAsia="Courier New" w:hAnsi="Courier New"/>
-                <w:sz w:val="18"/>
-                <w:szCs w:val="18"/>
-              </w:rPr>
-            </w:pPr>
-            <w:r>
-              <w:rPr>
-                <w:rtl w:val="0"/>
-              </w:rPr>
-            </w:r>
-          </w:p>
-          <w:p>
-            <w:pPr>
-              <w:widowControl w:val="0"/>
-              <w:spacing w:line="240" w:lineRule="auto"/>
-              <w:ind w:firstLine="0"/>
-              <w:jc w:val="left"/>
-              <w:rPr>
-                <w:rFonts w:ascii="Courier New" w:cs="Courier New" w:eastAsia="Courier New" w:hAnsi="Courier New"/>
-                <w:sz w:val="18"/>
-                <w:szCs w:val="18"/>
-              </w:rPr>
-            </w:pPr>
-            <w:r>
-              <w:rPr>
-                <w:rFonts w:ascii="Courier New" w:cs="Courier New" w:eastAsia="Courier New" w:hAnsi="Courier New"/>
-                <w:sz w:val="18"/>
-                <w:szCs w:val="18"/>
-                <w:rtl w:val="0"/>
-              </w:rPr>
-              <w:t xml:space="preserve">        float bigPlateDistance = (float)(bodyHeight / 2 - 3.5 * plateHeight);</w:t>
-            </w:r>
-          </w:p>
-          <w:p>
-            <w:pPr>
-              <w:widowControl w:val="0"/>
-              <w:spacing w:line="240" w:lineRule="auto"/>
-              <w:ind w:firstLine="0"/>
-              <w:jc w:val="left"/>
-              <w:rPr>
-                <w:rFonts w:ascii="Courier New" w:cs="Courier New" w:eastAsia="Courier New" w:hAnsi="Courier New"/>
-                <w:sz w:val="18"/>
-                <w:szCs w:val="18"/>
-              </w:rPr>
-            </w:pPr>
-            <w:r>
-              <w:rPr>
-                <w:rFonts w:ascii="Courier New" w:cs="Courier New" w:eastAsia="Courier New" w:hAnsi="Courier New"/>
-                <w:sz w:val="18"/>
-                <w:szCs w:val="18"/>
-                <w:rtl w:val="0"/>
-              </w:rPr>
-              <w:t xml:space="preserve">        float middlePlateDistance = bigPlateDistance + (float)plateHeight;</w:t>
-            </w:r>
-          </w:p>
-          <w:p>
-            <w:pPr>
-              <w:widowControl w:val="0"/>
-              <w:spacing w:line="240" w:lineRule="auto"/>
-              <w:ind w:firstLine="0"/>
-              <w:jc w:val="left"/>
-              <w:rPr>
-                <w:rFonts w:ascii="Courier New" w:cs="Courier New" w:eastAsia="Courier New" w:hAnsi="Courier New"/>
-                <w:sz w:val="18"/>
-                <w:szCs w:val="18"/>
-              </w:rPr>
-            </w:pPr>
-            <w:r>
-              <w:rPr>
-                <w:rFonts w:ascii="Courier New" w:cs="Courier New" w:eastAsia="Courier New" w:hAnsi="Courier New"/>
-                <w:sz w:val="18"/>
-                <w:szCs w:val="18"/>
-                <w:rtl w:val="0"/>
-              </w:rPr>
-              <w:t xml:space="preserve">        float smallPlateDistance = middlePlateDistance + (float)plateHeight;</w:t>
-            </w:r>
-          </w:p>
-          <w:p>
-            <w:pPr>
-              <w:widowControl w:val="0"/>
-              <w:spacing w:line="240" w:lineRule="auto"/>
-              <w:ind w:firstLine="0"/>
-              <w:jc w:val="left"/>
-              <w:rPr>
-                <w:rFonts w:ascii="Courier New" w:cs="Courier New" w:eastAsia="Courier New" w:hAnsi="Courier New"/>
-                <w:sz w:val="18"/>
-                <w:szCs w:val="18"/>
-              </w:rPr>
-            </w:pPr>
-            <w:r>
-              <w:rPr>
-                <w:rtl w:val="0"/>
-              </w:rPr>
-            </w:r>
-          </w:p>
-          <w:p>
-            <w:pPr>
-              <w:widowControl w:val="0"/>
-              <w:spacing w:line="240" w:lineRule="auto"/>
-              <w:ind w:firstLine="0"/>
-              <w:jc w:val="left"/>
-              <w:rPr>
-                <w:rFonts w:ascii="Courier New" w:cs="Courier New" w:eastAsia="Courier New" w:hAnsi="Courier New"/>
-                <w:sz w:val="18"/>
-                <w:szCs w:val="18"/>
-              </w:rPr>
-            </w:pPr>
-            <w:r>
-              <w:rPr>
-                <w:rFonts w:ascii="Courier New" w:cs="Courier New" w:eastAsia="Courier New" w:hAnsi="Courier New"/>
-                <w:sz w:val="18"/>
-                <w:szCs w:val="18"/>
-                <w:rtl w:val="0"/>
-              </w:rPr>
-              <w:t xml:space="preserve">        appendPrimitive(Dumbbell.getPlate(bigPlateRadius, plateHeight), new Vector3f(x, y + bigPlateDistance, z));</w:t>
-            </w:r>
-          </w:p>
-          <w:p>
-            <w:pPr>
-              <w:widowControl w:val="0"/>
-              <w:spacing w:line="240" w:lineRule="auto"/>
-              <w:ind w:firstLine="0"/>
-              <w:jc w:val="left"/>
-              <w:rPr>
-                <w:rFonts w:ascii="Courier New" w:cs="Courier New" w:eastAsia="Courier New" w:hAnsi="Courier New"/>
-                <w:sz w:val="18"/>
-                <w:szCs w:val="18"/>
-              </w:rPr>
-            </w:pPr>
-            <w:r>
-              <w:rPr>
-                <w:rFonts w:ascii="Courier New" w:cs="Courier New" w:eastAsia="Courier New" w:hAnsi="Courier New"/>
-                <w:sz w:val="18"/>
-                <w:szCs w:val="18"/>
-                <w:rtl w:val="0"/>
-              </w:rPr>
-              <w:t xml:space="preserve">        appendPrimitive(Dumbbell.getPlate(bigPlateRadius, plateHeight), new Vector3f(x, y - bigPlateDistance, z));</w:t>
-            </w:r>
-          </w:p>
-          <w:p>
-            <w:pPr>
-              <w:widowControl w:val="0"/>
-              <w:spacing w:line="240" w:lineRule="auto"/>
-              <w:ind w:firstLine="0"/>
-              <w:jc w:val="left"/>
-              <w:rPr>
-                <w:rFonts w:ascii="Courier New" w:cs="Courier New" w:eastAsia="Courier New" w:hAnsi="Courier New"/>
-                <w:sz w:val="18"/>
-                <w:szCs w:val="18"/>
-              </w:rPr>
-            </w:pPr>
-            <w:r>
-              <w:rPr>
-                <w:rtl w:val="0"/>
-              </w:rPr>
-            </w:r>
-          </w:p>
-          <w:p>
-            <w:pPr>
-              <w:widowControl w:val="0"/>
-              <w:spacing w:line="240" w:lineRule="auto"/>
-              <w:ind w:firstLine="0"/>
-              <w:jc w:val="left"/>
-              <w:rPr>
-                <w:rFonts w:ascii="Courier New" w:cs="Courier New" w:eastAsia="Courier New" w:hAnsi="Courier New"/>
-                <w:sz w:val="18"/>
-                <w:szCs w:val="18"/>
-              </w:rPr>
-            </w:pPr>
-            <w:r>
-              <w:rPr>
-                <w:rFonts w:ascii="Courier New" w:cs="Courier New" w:eastAsia="Courier New" w:hAnsi="Courier New"/>
-                <w:sz w:val="18"/>
-                <w:szCs w:val="18"/>
-                <w:rtl w:val="0"/>
-              </w:rPr>
-              <w:t xml:space="preserve">        appendPrimitive(Dumbbell.getPlate(middlePlateRadius, plateHeight), new Vector3f(x, y + middlePlateDistance, z));</w:t>
-            </w:r>
-          </w:p>
-          <w:p>
-            <w:pPr>
-              <w:widowControl w:val="0"/>
-              <w:spacing w:line="240" w:lineRule="auto"/>
-              <w:ind w:firstLine="0"/>
-              <w:jc w:val="left"/>
-              <w:rPr>
-                <w:rFonts w:ascii="Courier New" w:cs="Courier New" w:eastAsia="Courier New" w:hAnsi="Courier New"/>
-                <w:sz w:val="18"/>
-                <w:szCs w:val="18"/>
-              </w:rPr>
-            </w:pPr>
-            <w:r>
-              <w:rPr>
-                <w:rFonts w:ascii="Courier New" w:cs="Courier New" w:eastAsia="Courier New" w:hAnsi="Courier New"/>
-                <w:sz w:val="18"/>
-                <w:szCs w:val="18"/>
-                <w:rtl w:val="0"/>
-              </w:rPr>
-              <w:t xml:space="preserve">        appendPrimitive(Dumbbell.getPlate(middlePlateRadius, plateHeight), new Vector3f(x, y - middlePlateDistance, z));</w:t>
-            </w:r>
-          </w:p>
-          <w:p>
-            <w:pPr>
-              <w:widowControl w:val="0"/>
-              <w:spacing w:line="240" w:lineRule="auto"/>
-              <w:ind w:firstLine="0"/>
-              <w:jc w:val="left"/>
-              <w:rPr>
-                <w:rFonts w:ascii="Courier New" w:cs="Courier New" w:eastAsia="Courier New" w:hAnsi="Courier New"/>
-                <w:sz w:val="18"/>
-                <w:szCs w:val="18"/>
-              </w:rPr>
-            </w:pPr>
-            <w:r>
-              <w:rPr>
-                <w:rtl w:val="0"/>
-              </w:rPr>
-            </w:r>
-          </w:p>
-          <w:p>
-            <w:pPr>
-              <w:widowControl w:val="0"/>
-              <w:spacing w:line="240" w:lineRule="auto"/>
-              <w:ind w:firstLine="0"/>
-              <w:jc w:val="left"/>
-              <w:rPr>
-                <w:rFonts w:ascii="Courier New" w:cs="Courier New" w:eastAsia="Courier New" w:hAnsi="Courier New"/>
-                <w:sz w:val="18"/>
-                <w:szCs w:val="18"/>
-              </w:rPr>
-            </w:pPr>
-            <w:r>
-              <w:rPr>
-                <w:rFonts w:ascii="Courier New" w:cs="Courier New" w:eastAsia="Courier New" w:hAnsi="Courier New"/>
-                <w:sz w:val="18"/>
-                <w:szCs w:val="18"/>
-                <w:rtl w:val="0"/>
-              </w:rPr>
-              <w:t xml:space="preserve">        appendPrimitive(Dumbbell.getPlate(smallPlateRadius, plateHeight), new Vector3f(x, y + smallPlateDistance, z));</w:t>
-            </w:r>
-          </w:p>
-          <w:p>
-            <w:pPr>
-              <w:widowControl w:val="0"/>
-              <w:spacing w:line="240" w:lineRule="auto"/>
-              <w:ind w:firstLine="0"/>
-              <w:jc w:val="left"/>
-              <w:rPr>
-                <w:rFonts w:ascii="Courier New" w:cs="Courier New" w:eastAsia="Courier New" w:hAnsi="Courier New"/>
-                <w:sz w:val="18"/>
-                <w:szCs w:val="18"/>
-              </w:rPr>
-            </w:pPr>
-            <w:r>
-              <w:rPr>
-                <w:rFonts w:ascii="Courier New" w:cs="Courier New" w:eastAsia="Courier New" w:hAnsi="Courier New"/>
-                <w:sz w:val="18"/>
-                <w:szCs w:val="18"/>
-                <w:rtl w:val="0"/>
-              </w:rPr>
-              <w:t xml:space="preserve">        appendPrimitive(Dumbbell.getPlate(smallPlateRadius, plateHeight), new Vector3f(x, y - smallPlateDistance, z));</w:t>
-            </w:r>
-          </w:p>
-          <w:p>
-            <w:pPr>
-              <w:widowControl w:val="0"/>
-              <w:spacing w:line="240" w:lineRule="auto"/>
-              <w:ind w:firstLine="0"/>
-              <w:jc w:val="left"/>
-              <w:rPr>
-                <w:rFonts w:ascii="Courier New" w:cs="Courier New" w:eastAsia="Courier New" w:hAnsi="Courier New"/>
-                <w:sz w:val="18"/>
-                <w:szCs w:val="18"/>
-              </w:rPr>
-            </w:pPr>
-            <w:r>
-              <w:rPr>
-                <w:rtl w:val="0"/>
-              </w:rPr>
-            </w:r>
-          </w:p>
-          <w:p>
-            <w:pPr>
-              <w:widowControl w:val="0"/>
-              <w:spacing w:line="240" w:lineRule="auto"/>
-              <w:ind w:firstLine="0"/>
-              <w:jc w:val="left"/>
-              <w:rPr>
-                <w:rFonts w:ascii="Courier New" w:cs="Courier New" w:eastAsia="Courier New" w:hAnsi="Courier New"/>
-                <w:sz w:val="18"/>
-                <w:szCs w:val="18"/>
-              </w:rPr>
-            </w:pPr>
-            <w:r>
-              <w:rPr>
-                <w:rFonts w:ascii="Courier New" w:cs="Courier New" w:eastAsia="Courier New" w:hAnsi="Courier New"/>
-                <w:sz w:val="18"/>
-                <w:szCs w:val="18"/>
-                <w:rtl w:val="0"/>
-              </w:rPr>
-              <w:t xml:space="preserve">        // spikes</w:t>
-            </w:r>
-          </w:p>
-          <w:p>
-            <w:pPr>
-              <w:widowControl w:val="0"/>
-              <w:spacing w:line="240" w:lineRule="auto"/>
-              <w:ind w:firstLine="0"/>
-              <w:jc w:val="left"/>
-              <w:rPr>
-                <w:rFonts w:ascii="Courier New" w:cs="Courier New" w:eastAsia="Courier New" w:hAnsi="Courier New"/>
-                <w:sz w:val="18"/>
-                <w:szCs w:val="18"/>
-              </w:rPr>
-            </w:pPr>
-            <w:r>
-              <w:rPr>
-                <w:rFonts w:ascii="Courier New" w:cs="Courier New" w:eastAsia="Courier New" w:hAnsi="Courier New"/>
-                <w:sz w:val="18"/>
-                <w:szCs w:val="18"/>
-                <w:rtl w:val="0"/>
-              </w:rPr>
-              <w:t xml:space="preserve">        double spikeHeight = size * 0.04;</w:t>
-            </w:r>
-          </w:p>
-          <w:p>
-            <w:pPr>
-              <w:widowControl w:val="0"/>
-              <w:spacing w:line="240" w:lineRule="auto"/>
-              <w:ind w:firstLine="0"/>
-              <w:jc w:val="left"/>
-              <w:rPr>
-                <w:rFonts w:ascii="Courier New" w:cs="Courier New" w:eastAsia="Courier New" w:hAnsi="Courier New"/>
-                <w:sz w:val="18"/>
-                <w:szCs w:val="18"/>
-              </w:rPr>
-            </w:pPr>
-            <w:r>
-              <w:rPr>
-                <w:rtl w:val="0"/>
-              </w:rPr>
-            </w:r>
-          </w:p>
-          <w:p>
-            <w:pPr>
-              <w:widowControl w:val="0"/>
-              <w:spacing w:line="240" w:lineRule="auto"/>
-              <w:ind w:firstLine="0"/>
-              <w:jc w:val="left"/>
-              <w:rPr>
-                <w:rFonts w:ascii="Courier New" w:cs="Courier New" w:eastAsia="Courier New" w:hAnsi="Courier New"/>
-                <w:sz w:val="18"/>
-                <w:szCs w:val="18"/>
-              </w:rPr>
-            </w:pPr>
-            <w:r>
-              <w:rPr>
-                <w:rFonts w:ascii="Courier New" w:cs="Courier New" w:eastAsia="Courier New" w:hAnsi="Courier New"/>
-                <w:sz w:val="18"/>
-                <w:szCs w:val="18"/>
-                <w:rtl w:val="0"/>
-              </w:rPr>
-              <w:t xml:space="preserve">        float spikeDistance = (float)((bodyHeight + spikeHeight) / 2);</w:t>
-            </w:r>
-          </w:p>
-          <w:p>
-            <w:pPr>
-              <w:widowControl w:val="0"/>
-              <w:spacing w:line="240" w:lineRule="auto"/>
-              <w:ind w:firstLine="0"/>
-              <w:jc w:val="left"/>
-              <w:rPr>
-                <w:rFonts w:ascii="Courier New" w:cs="Courier New" w:eastAsia="Courier New" w:hAnsi="Courier New"/>
-                <w:sz w:val="18"/>
-                <w:szCs w:val="18"/>
-              </w:rPr>
-            </w:pPr>
-            <w:r>
-              <w:rPr>
-                <w:rtl w:val="0"/>
-              </w:rPr>
-            </w:r>
-          </w:p>
-          <w:p>
-            <w:pPr>
-              <w:widowControl w:val="0"/>
-              <w:spacing w:line="240" w:lineRule="auto"/>
-              <w:ind w:firstLine="0"/>
-              <w:jc w:val="left"/>
-              <w:rPr>
-                <w:rFonts w:ascii="Courier New" w:cs="Courier New" w:eastAsia="Courier New" w:hAnsi="Courier New"/>
-                <w:sz w:val="18"/>
-                <w:szCs w:val="18"/>
-              </w:rPr>
-            </w:pPr>
-            <w:r>
-              <w:rPr>
-                <w:rFonts w:ascii="Courier New" w:cs="Courier New" w:eastAsia="Courier New" w:hAnsi="Courier New"/>
-                <w:sz w:val="18"/>
-                <w:szCs w:val="18"/>
-                <w:rtl w:val="0"/>
-              </w:rPr>
-              <w:t xml:space="preserve">        appendPrimitive(Dumbbell.getSpike(bodyRadius, spikeHeight), new Vector3f(x, y + spikeDistance, z));</w:t>
-            </w:r>
-          </w:p>
-          <w:p>
-            <w:pPr>
-              <w:widowControl w:val="0"/>
-              <w:spacing w:line="240" w:lineRule="auto"/>
-              <w:ind w:firstLine="0"/>
-              <w:jc w:val="left"/>
-              <w:rPr>
-                <w:rFonts w:ascii="Courier New" w:cs="Courier New" w:eastAsia="Courier New" w:hAnsi="Courier New"/>
-                <w:sz w:val="18"/>
-                <w:szCs w:val="18"/>
-              </w:rPr>
-            </w:pPr>
-            <w:r>
-              <w:rPr>
-                <w:rFonts w:ascii="Courier New" w:cs="Courier New" w:eastAsia="Courier New" w:hAnsi="Courier New"/>
-                <w:sz w:val="18"/>
-                <w:szCs w:val="18"/>
-                <w:rtl w:val="0"/>
-              </w:rPr>
-              <w:t xml:space="preserve">        appendPrimitive(Dumbbell.getSpike(bodyRadius, -spikeHeight), new Vector3f(x, y - spikeDistance, z));</w:t>
-            </w:r>
-          </w:p>
-          <w:p>
-            <w:pPr>
-              <w:widowControl w:val="0"/>
-              <w:spacing w:line="240" w:lineRule="auto"/>
-              <w:ind w:firstLine="0"/>
-              <w:jc w:val="left"/>
-              <w:rPr>
-                <w:rFonts w:ascii="Courier New" w:cs="Courier New" w:eastAsia="Courier New" w:hAnsi="Courier New"/>
-                <w:sz w:val="18"/>
-                <w:szCs w:val="18"/>
-              </w:rPr>
-            </w:pPr>
-            <w:r>
-              <w:rPr>
-                <w:rtl w:val="0"/>
-              </w:rPr>
-            </w:r>
-          </w:p>
-          <w:p>
-            <w:pPr>
-              <w:widowControl w:val="0"/>
-              <w:spacing w:line="240" w:lineRule="auto"/>
-              <w:ind w:firstLine="0"/>
-              <w:jc w:val="left"/>
-              <w:rPr>
-                <w:rFonts w:ascii="Courier New" w:cs="Courier New" w:eastAsia="Courier New" w:hAnsi="Courier New"/>
-                <w:sz w:val="18"/>
-                <w:szCs w:val="18"/>
-              </w:rPr>
-            </w:pPr>
-            <w:r>
-              <w:rPr>
-                <w:rFonts w:ascii="Courier New" w:cs="Courier New" w:eastAsia="Courier New" w:hAnsi="Courier New"/>
-                <w:sz w:val="18"/>
-                <w:szCs w:val="18"/>
-                <w:rtl w:val="0"/>
-              </w:rPr>
-              <w:t xml:space="preserve">    }</w:t>
-            </w:r>
-          </w:p>
-          <w:p>
-            <w:pPr>
-              <w:widowControl w:val="0"/>
-              <w:spacing w:line="240" w:lineRule="auto"/>
-              <w:ind w:firstLine="0"/>
-              <w:jc w:val="left"/>
-              <w:rPr>
-                <w:rFonts w:ascii="Courier New" w:cs="Courier New" w:eastAsia="Courier New" w:hAnsi="Courier New"/>
-                <w:sz w:val="18"/>
-                <w:szCs w:val="18"/>
-              </w:rPr>
-            </w:pPr>
-            <w:r>
-              <w:rPr>
-                <w:rtl w:val="0"/>
-              </w:rPr>
-            </w:r>
-          </w:p>
-          <w:p>
-            <w:pPr>
-              <w:widowControl w:val="0"/>
-              <w:spacing w:line="240" w:lineRule="auto"/>
-              <w:ind w:firstLine="0"/>
-              <w:jc w:val="left"/>
-              <w:rPr>
-                <w:rFonts w:ascii="Courier New" w:cs="Courier New" w:eastAsia="Courier New" w:hAnsi="Courier New"/>
-                <w:sz w:val="18"/>
-                <w:szCs w:val="18"/>
-              </w:rPr>
-            </w:pPr>
-            <w:r>
-              <w:rPr>
-                <w:rFonts w:ascii="Courier New" w:cs="Courier New" w:eastAsia="Courier New" w:hAnsi="Courier New"/>
-                <w:sz w:val="18"/>
-                <w:szCs w:val="18"/>
-                <w:rtl w:val="0"/>
-              </w:rPr>
-              <w:t xml:space="preserve">    private void appendPrimitive(Primitive primitive, Vector3f vector) {</w:t>
-            </w:r>
-          </w:p>
-          <w:p>
-            <w:pPr>
-              <w:widowControl w:val="0"/>
-              <w:spacing w:line="240" w:lineRule="auto"/>
-              <w:ind w:firstLine="0"/>
-              <w:jc w:val="left"/>
-              <w:rPr>
-                <w:rFonts w:ascii="Courier New" w:cs="Courier New" w:eastAsia="Courier New" w:hAnsi="Courier New"/>
-                <w:sz w:val="18"/>
-                <w:szCs w:val="18"/>
-              </w:rPr>
-            </w:pPr>
-            <w:r>
-              <w:rPr>
-                <w:rFonts w:ascii="Courier New" w:cs="Courier New" w:eastAsia="Courier New" w:hAnsi="Courier New"/>
-                <w:sz w:val="18"/>
-                <w:szCs w:val="18"/>
-                <w:rtl w:val="0"/>
-              </w:rPr>
-              <w:t xml:space="preserve">        TransformGroup bodyGroup = new TransformGroup();</w:t>
-            </w:r>
-          </w:p>
-          <w:p>
-            <w:pPr>
-              <w:widowControl w:val="0"/>
-              <w:spacing w:line="240" w:lineRule="auto"/>
-              <w:ind w:firstLine="0"/>
-              <w:jc w:val="left"/>
-              <w:rPr>
-                <w:rFonts w:ascii="Courier New" w:cs="Courier New" w:eastAsia="Courier New" w:hAnsi="Courier New"/>
-                <w:sz w:val="18"/>
-                <w:szCs w:val="18"/>
-              </w:rPr>
-            </w:pPr>
-            <w:r>
-              <w:rPr>
-                <w:rFonts w:ascii="Courier New" w:cs="Courier New" w:eastAsia="Courier New" w:hAnsi="Courier New"/>
-                <w:sz w:val="18"/>
-                <w:szCs w:val="18"/>
-                <w:rtl w:val="0"/>
-              </w:rPr>
-              <w:t xml:space="preserve">        Transform3D transform = new Transform3D();</w:t>
-            </w:r>
-          </w:p>
-          <w:p>
-            <w:pPr>
-              <w:widowControl w:val="0"/>
-              <w:spacing w:line="240" w:lineRule="auto"/>
-              <w:ind w:firstLine="0"/>
-              <w:jc w:val="left"/>
-              <w:rPr>
-                <w:rFonts w:ascii="Courier New" w:cs="Courier New" w:eastAsia="Courier New" w:hAnsi="Courier New"/>
-                <w:sz w:val="18"/>
-                <w:szCs w:val="18"/>
-              </w:rPr>
-            </w:pPr>
-            <w:r>
-              <w:rPr>
-                <w:rFonts w:ascii="Courier New" w:cs="Courier New" w:eastAsia="Courier New" w:hAnsi="Courier New"/>
-                <w:sz w:val="18"/>
-                <w:szCs w:val="18"/>
-                <w:rtl w:val="0"/>
-              </w:rPr>
-              <w:t xml:space="preserve">        transform.setTranslation(vector);</w:t>
-            </w:r>
-          </w:p>
-          <w:p>
-            <w:pPr>
-              <w:widowControl w:val="0"/>
-              <w:spacing w:line="240" w:lineRule="auto"/>
-              <w:ind w:firstLine="0"/>
-              <w:jc w:val="left"/>
-              <w:rPr>
-                <w:rFonts w:ascii="Courier New" w:cs="Courier New" w:eastAsia="Courier New" w:hAnsi="Courier New"/>
-                <w:sz w:val="18"/>
-                <w:szCs w:val="18"/>
-              </w:rPr>
-            </w:pPr>
-            <w:r>
-              <w:rPr>
-                <w:rFonts w:ascii="Courier New" w:cs="Courier New" w:eastAsia="Courier New" w:hAnsi="Courier New"/>
-                <w:sz w:val="18"/>
-                <w:szCs w:val="18"/>
-                <w:rtl w:val="0"/>
-              </w:rPr>
-              <w:t xml:space="preserve">        bodyGroup.setTransform(transform);</w:t>
-            </w:r>
-          </w:p>
-          <w:p>
-            <w:pPr>
-              <w:widowControl w:val="0"/>
-              <w:spacing w:line="240" w:lineRule="auto"/>
-              <w:ind w:firstLine="0"/>
-              <w:jc w:val="left"/>
-              <w:rPr>
-                <w:rFonts w:ascii="Courier New" w:cs="Courier New" w:eastAsia="Courier New" w:hAnsi="Courier New"/>
-                <w:sz w:val="18"/>
-                <w:szCs w:val="18"/>
-              </w:rPr>
-            </w:pPr>
-            <w:r>
-              <w:rPr>
-                <w:rFonts w:ascii="Courier New" w:cs="Courier New" w:eastAsia="Courier New" w:hAnsi="Courier New"/>
-                <w:sz w:val="18"/>
-                <w:szCs w:val="18"/>
-                <w:rtl w:val="0"/>
-              </w:rPr>
-              <w:t xml:space="preserve">        bodyGroup.addChild(primitive);</w:t>
-            </w:r>
-          </w:p>
-          <w:p>
-            <w:pPr>
-              <w:widowControl w:val="0"/>
-              <w:spacing w:line="240" w:lineRule="auto"/>
-              <w:ind w:firstLine="0"/>
-              <w:jc w:val="left"/>
-              <w:rPr>
-                <w:rFonts w:ascii="Courier New" w:cs="Courier New" w:eastAsia="Courier New" w:hAnsi="Courier New"/>
-                <w:sz w:val="18"/>
-                <w:szCs w:val="18"/>
-              </w:rPr>
-            </w:pPr>
-            <w:r>
-              <w:rPr>
-                <w:rFonts w:ascii="Courier New" w:cs="Courier New" w:eastAsia="Courier New" w:hAnsi="Courier New"/>
-                <w:sz w:val="18"/>
-                <w:szCs w:val="18"/>
-                <w:rtl w:val="0"/>
-              </w:rPr>
-              <w:t xml:space="preserve">        tg.addChild(bodyGroup);</w:t>
+                <w:rFonts w:ascii="Courier New" w:cs="Courier New" w:eastAsia="Courier New" w:hAnsi="Courier New"/>
+                <w:sz w:val="18"/>
+                <w:szCs w:val="18"/>
+                <w:rtl w:val="0"/>
+              </w:rPr>
+              <w:t xml:space="preserve">        return ap;</w:t>
             </w:r>
           </w:p>
           <w:p>
@@ -8054,118 +6477,6 @@
           <w:rFonts w:ascii="Courier New" w:cs="Courier New" w:eastAsia="Courier New" w:hAnsi="Courier New"/>
           <w:sz w:val="18"/>
           <w:szCs w:val="18"/>
-        </w:rPr>
-      </w:pPr>
-      <w:r>
-        <w:rPr>
-          <w:rtl w:val="0"/>
-        </w:rPr>
-      </w:r>
-    </w:p>
-    <w:p>
-      <w:pPr>
-        <w:ind w:firstLine="0"/>
-        <w:jc w:val="center"/>
-        <w:rPr>
-          <w:b w:val="1"/>
-        </w:rPr>
-      </w:pPr>
-      <w:r>
-        <w:rPr>
-          <w:rtl w:val="0"/>
-        </w:rPr>
-      </w:r>
-    </w:p>
-    <w:p>
-      <w:pPr>
-        <w:ind w:firstLine="0"/>
-        <w:jc w:val="center"/>
-        <w:rPr>
-          <w:b w:val="1"/>
-        </w:rPr>
-      </w:pPr>
-      <w:r>
-        <w:rPr>
-          <w:rtl w:val="0"/>
-        </w:rPr>
-      </w:r>
-    </w:p>
-    <w:p>
-      <w:pPr>
-        <w:ind w:firstLine="0"/>
-        <w:jc w:val="center"/>
-        <w:rPr>
-          <w:b w:val="1"/>
-        </w:rPr>
-      </w:pPr>
-      <w:r>
-        <w:rPr>
-          <w:rtl w:val="0"/>
-        </w:rPr>
-      </w:r>
-    </w:p>
-    <w:p>
-      <w:pPr>
-        <w:ind w:firstLine="0"/>
-        <w:jc w:val="center"/>
-        <w:rPr>
-          <w:b w:val="1"/>
-        </w:rPr>
-      </w:pPr>
-      <w:r>
-        <w:rPr>
-          <w:rtl w:val="0"/>
-        </w:rPr>
-      </w:r>
-    </w:p>
-    <w:p>
-      <w:pPr>
-        <w:ind w:firstLine="0"/>
-        <w:jc w:val="center"/>
-        <w:rPr>
-          <w:b w:val="1"/>
-        </w:rPr>
-      </w:pPr>
-      <w:r>
-        <w:rPr>
-          <w:rtl w:val="0"/>
-        </w:rPr>
-      </w:r>
-    </w:p>
-    <w:p>
-      <w:pPr>
-        <w:ind w:firstLine="0"/>
-        <w:jc w:val="center"/>
-        <w:rPr>
-          <w:b w:val="1"/>
-        </w:rPr>
-      </w:pPr>
-      <w:r>
-        <w:rPr>
-          <w:rtl w:val="0"/>
-        </w:rPr>
-      </w:r>
-    </w:p>
-    <w:p>
-      <w:pPr>
-        <w:ind w:firstLine="0"/>
-        <w:jc w:val="center"/>
-        <w:rPr>
-          <w:b w:val="1"/>
-        </w:rPr>
-      </w:pPr>
-      <w:r>
-        <w:rPr>
-          <w:rtl w:val="0"/>
-        </w:rPr>
-      </w:r>
-    </w:p>
-    <w:p>
-      <w:pPr>
-        <w:ind w:firstLine="0"/>
-        <w:jc w:val="center"/>
-        <w:rPr>
-          <w:b w:val="1"/>
         </w:rPr>
       </w:pPr>
       <w:r>
@@ -8268,12 +6579,12 @@
                 <wp:inline distB="114300" distT="114300" distL="114300" distR="114300">
                   <wp:extent cx="2828925" cy="1778000"/>
                   <wp:effectExtent b="0" l="0" r="0" t="0"/>
-                  <wp:docPr id="2" name="image2.png"/>
+                  <wp:docPr id="2" name="image5.png"/>
                   <a:graphic>
                     <a:graphicData uri="http://schemas.openxmlformats.org/drawingml/2006/picture">
                       <pic:pic>
                         <pic:nvPicPr>
-                          <pic:cNvPr id="0" name="image2.png"/>
+                          <pic:cNvPr id="0" name="image5.png"/>
                           <pic:cNvPicPr preferRelativeResize="0"/>
                         </pic:nvPicPr>
                         <pic:blipFill>
@@ -8351,12 +6662,12 @@
                 <wp:inline distB="114300" distT="114300" distL="114300" distR="114300">
                   <wp:extent cx="2828925" cy="1788769"/>
                   <wp:effectExtent b="0" l="0" r="0" t="0"/>
-                  <wp:docPr id="4" name="image3.png"/>
+                  <wp:docPr id="4" name="image4.png"/>
                   <a:graphic>
                     <a:graphicData uri="http://schemas.openxmlformats.org/drawingml/2006/picture">
                       <pic:pic>
                         <pic:nvPicPr>
-                          <pic:cNvPr id="0" name="image3.png"/>
+                          <pic:cNvPr id="0" name="image4.png"/>
                           <pic:cNvPicPr preferRelativeResize="0"/>
                         </pic:nvPicPr>
                         <pic:blipFill>
@@ -8436,12 +6747,12 @@
                 <wp:inline distB="114300" distT="114300" distL="114300" distR="114300">
                   <wp:extent cx="2828925" cy="1955800"/>
                   <wp:effectExtent b="0" l="0" r="0" t="0"/>
-                  <wp:docPr id="1" name="image5.png"/>
+                  <wp:docPr id="1" name="image2.png"/>
                   <a:graphic>
                     <a:graphicData uri="http://schemas.openxmlformats.org/drawingml/2006/picture">
                       <pic:pic>
                         <pic:nvPicPr>
-                          <pic:cNvPr id="0" name="image5.png"/>
+                          <pic:cNvPr id="0" name="image2.png"/>
                           <pic:cNvPicPr preferRelativeResize="0"/>
                         </pic:nvPicPr>
                         <pic:blipFill>
@@ -8519,12 +6830,12 @@
                 <wp:inline distB="114300" distT="114300" distL="114300" distR="114300">
                   <wp:extent cx="2828925" cy="1938980"/>
                   <wp:effectExtent b="0" l="0" r="0" t="0"/>
-                  <wp:docPr id="5" name="image4.png"/>
+                  <wp:docPr id="5" name="image3.png"/>
                   <a:graphic>
                     <a:graphicData uri="http://schemas.openxmlformats.org/drawingml/2006/picture">
                       <pic:pic>
                         <pic:nvPicPr>
-                          <pic:cNvPr id="0" name="image4.png"/>
+                          <pic:cNvPr id="0" name="image3.png"/>
                           <pic:cNvPicPr preferRelativeResize="0"/>
                         </pic:nvPicPr>
                         <pic:blipFill>

</xml_diff>